<commit_message>
REgisztracios feluleten levo gombok finomitasa
</commit_message>
<xml_diff>
--- a/FireForce_dokumentacio.docx
+++ b/FireForce_dokumentacio.docx
@@ -465,7 +465,7 @@
         <w:br w:type="page"/>
       </w:r>
     </w:p>
-    <w:bookmarkStart w:id="0" w:name="_Toc150779315" w:displacedByCustomXml="next"/>
+    <w:bookmarkStart w:id="0" w:name="_Toc151996232" w:displacedByCustomXml="next"/>
     <w:sdt>
       <w:sdtPr>
         <w:rPr>
@@ -521,7 +521,7 @@
           <w:r>
             <w:fldChar w:fldCharType="separate"/>
           </w:r>
-          <w:hyperlink w:anchor="_Toc150779315" w:history="1">
+          <w:hyperlink w:anchor="_Toc151996232" w:history="1">
             <w:r>
               <w:rPr>
                 <w:rStyle w:val="Hiperhivatkozs"/>
@@ -548,7 +548,7 @@
                 <w:noProof/>
                 <w:webHidden/>
               </w:rPr>
-              <w:instrText xml:space="preserve"> PAGEREF _Toc150779315 \h </w:instrText>
+              <w:instrText xml:space="preserve"> PAGEREF _Toc151996232 \h </w:instrText>
             </w:r>
             <w:r>
               <w:rPr>
@@ -592,7 +592,7 @@
               <w:lang w:eastAsia="hu-HU"/>
             </w:rPr>
           </w:pPr>
-          <w:hyperlink w:anchor="_Toc150779316" w:history="1">
+          <w:hyperlink w:anchor="_Toc151996233" w:history="1">
             <w:r>
               <w:rPr>
                 <w:rStyle w:val="Hiperhivatkozs"/>
@@ -636,7 +636,7 @@
                 <w:noProof/>
                 <w:webHidden/>
               </w:rPr>
-              <w:instrText xml:space="preserve"> PAGEREF _Toc150779316 \h </w:instrText>
+              <w:instrText xml:space="preserve"> PAGEREF _Toc151996233 \h </w:instrText>
             </w:r>
             <w:r>
               <w:rPr>
@@ -680,7 +680,7 @@
               <w:lang w:eastAsia="hu-HU"/>
             </w:rPr>
           </w:pPr>
-          <w:hyperlink w:anchor="_Toc150779317" w:history="1">
+          <w:hyperlink w:anchor="_Toc151996234" w:history="1">
             <w:r>
               <w:rPr>
                 <w:rStyle w:val="Hiperhivatkozs"/>
@@ -724,7 +724,7 @@
                 <w:noProof/>
                 <w:webHidden/>
               </w:rPr>
-              <w:instrText xml:space="preserve"> PAGEREF _Toc150779317 \h </w:instrText>
+              <w:instrText xml:space="preserve"> PAGEREF _Toc151996234 \h </w:instrText>
             </w:r>
             <w:r>
               <w:rPr>
@@ -768,13 +768,13 @@
               <w:lang w:eastAsia="hu-HU"/>
             </w:rPr>
           </w:pPr>
-          <w:hyperlink w:anchor="_Toc150779318" w:history="1">
+          <w:hyperlink w:anchor="_Toc151996235" w:history="1">
             <w:r>
               <w:rPr>
                 <w:rStyle w:val="Hiperhivatkozs"/>
                 <w:noProof/>
               </w:rPr>
-              <w:t>3.</w:t>
+              <w:t>4.</w:t>
             </w:r>
             <w:r>
               <w:rPr>
@@ -811,7 +811,7 @@
                 <w:noProof/>
                 <w:webHidden/>
               </w:rPr>
-              <w:instrText xml:space="preserve"> PAGEREF _Toc150779318 \h </w:instrText>
+              <w:instrText xml:space="preserve"> PAGEREF _Toc151996235 \h </w:instrText>
             </w:r>
             <w:r>
               <w:rPr>
@@ -855,13 +855,13 @@
               <w:lang w:eastAsia="hu-HU"/>
             </w:rPr>
           </w:pPr>
-          <w:hyperlink w:anchor="_Toc150779319" w:history="1">
+          <w:hyperlink w:anchor="_Toc151996236" w:history="1">
             <w:r>
               <w:rPr>
                 <w:rStyle w:val="Hiperhivatkozs"/>
                 <w:noProof/>
               </w:rPr>
-              <w:t>3.1</w:t>
+              <w:t>4.1</w:t>
             </w:r>
             <w:r>
               <w:rPr>
@@ -897,7 +897,7 @@
                 <w:noProof/>
                 <w:webHidden/>
               </w:rPr>
-              <w:instrText xml:space="preserve"> PAGEREF _Toc150779319 \h </w:instrText>
+              <w:instrText xml:space="preserve"> PAGEREF _Toc151996236 \h </w:instrText>
             </w:r>
             <w:r>
               <w:rPr>
@@ -1000,7 +1000,7 @@
           <w:szCs w:val="24"/>
         </w:rPr>
       </w:pPr>
-      <w:bookmarkStart w:id="1" w:name="_Toc150779316"/>
+      <w:bookmarkStart w:id="1" w:name="_Toc151996233"/>
       <w:r>
         <w:rPr>
           <w:rFonts w:ascii="Times New Roman" w:hAnsi="Times New Roman" w:cs="Times New Roman"/>
@@ -1027,22 +1027,6 @@
           <w:szCs w:val="24"/>
         </w:rPr>
         <w:t xml:space="preserve">Ez a mobilalkalmazás egy innovatív megoldást kínál az önkéntes tűzoltók és a tűzoltási esetek közötti kapcsolat erősítésére. </w:t>
-      </w:r>
-      <w:r>
-        <w:rPr>
-          <w:rFonts w:ascii="Times New Roman" w:hAnsi="Times New Roman" w:cs="Times New Roman"/>
-          <w:sz w:val="24"/>
-          <w:szCs w:val="24"/>
-        </w:rPr>
-        <w:br/>
-      </w:r>
-      <w:r>
-        <w:rPr>
-          <w:rFonts w:ascii="Times New Roman" w:hAnsi="Times New Roman" w:cs="Times New Roman"/>
-          <w:sz w:val="24"/>
-          <w:szCs w:val="24"/>
-        </w:rPr>
-        <w:t>Az alkalmazás célja, hogy gyors és hatékony módon értesítse az önkéntes tűzoltókat egy adott tűzesetről, lehetővé téve számukra, hogy azonnal reagáljanak és segítsenek a tűzoltási munkálatokban.</w:t>
       </w:r>
     </w:p>
     <w:p>
@@ -1103,7 +1087,7 @@
           <w:szCs w:val="24"/>
         </w:rPr>
       </w:pPr>
-      <w:bookmarkStart w:id="2" w:name="_Toc150779317"/>
+      <w:bookmarkStart w:id="2" w:name="_Toc151996234"/>
       <w:r>
         <w:rPr>
           <w:rFonts w:ascii="Times New Roman" w:hAnsi="Times New Roman" w:cs="Times New Roman"/>
@@ -1113,22 +1097,59 @@
         <w:t>A projekt célja</w:t>
       </w:r>
       <w:bookmarkEnd w:id="2"/>
-      <w:r>
-        <w:rPr>
-          <w:rFonts w:ascii="Times New Roman" w:hAnsi="Times New Roman" w:cs="Times New Roman"/>
-          <w:sz w:val="24"/>
-          <w:szCs w:val="24"/>
-        </w:rPr>
-        <w:br w:type="page"/>
-      </w:r>
-      <w:r>
-        <w:rPr>
-          <w:rFonts w:ascii="Times New Roman" w:hAnsi="Times New Roman" w:cs="Times New Roman"/>
-          <w:sz w:val="24"/>
-          <w:szCs w:val="24"/>
-        </w:rPr>
-        <w:lastRenderedPageBreak/>
-        <w:t xml:space="preserve"> </w:t>
+    </w:p>
+    <w:p>
+      <w:pPr>
+        <w:ind w:firstLine="284"/>
+        <w:rPr>
+          <w:rFonts w:ascii="Times New Roman" w:hAnsi="Times New Roman" w:cs="Times New Roman"/>
+          <w:sz w:val="24"/>
+          <w:szCs w:val="24"/>
+        </w:rPr>
+      </w:pPr>
+      <w:r>
+        <w:rPr>
+          <w:rFonts w:ascii="Times New Roman" w:hAnsi="Times New Roman" w:cs="Times New Roman"/>
+          <w:sz w:val="24"/>
+          <w:szCs w:val="24"/>
+        </w:rPr>
+        <w:t>Az alkalmazás célja, hogy gyors és hatékony módon értesítse az önkéntes tűzoltókat egy adott tűzesetről, lehetővé téve számukra, hogy azonnal reagáljanak és segítsenek a tűzoltási munkálatokban.</w:t>
+      </w:r>
+    </w:p>
+    <w:p>
+      <w:pPr>
+        <w:ind w:firstLine="284"/>
+        <w:rPr>
+          <w:rFonts w:ascii="Times New Roman" w:hAnsi="Times New Roman" w:cs="Times New Roman"/>
+          <w:sz w:val="24"/>
+          <w:szCs w:val="24"/>
+        </w:rPr>
+      </w:pPr>
+      <w:r>
+        <w:rPr>
+          <w:rFonts w:ascii="Times New Roman" w:hAnsi="Times New Roman" w:cs="Times New Roman"/>
+          <w:sz w:val="24"/>
+          <w:szCs w:val="24"/>
+        </w:rPr>
+        <w:t xml:space="preserve">A </w:t>
+      </w:r>
+      <w:r>
+        <w:rPr>
+          <w:rFonts w:ascii="Times New Roman" w:hAnsi="Times New Roman" w:cs="Times New Roman"/>
+          <w:b/>
+          <w:bCs/>
+          <w:sz w:val="24"/>
+          <w:szCs w:val="24"/>
+        </w:rPr>
+        <w:t>FireForce</w:t>
+      </w:r>
+      <w:r>
+        <w:rPr>
+          <w:rFonts w:ascii="Times New Roman" w:hAnsi="Times New Roman" w:cs="Times New Roman"/>
+          <w:sz w:val="24"/>
+          <w:szCs w:val="24"/>
+        </w:rPr>
+        <w:t xml:space="preserve"> alkalmazás a modern technológia és az önkéntesek elkötelezettségének ötvözésével létrejött, hogy elősegítse a közösségi biztonságot. Célunk az, hogy hatékonyabban kezeljük és megelőzzük a tűzveszélyes helyzeteket, valamint erősítsük az önkéntes tűzoltók kiemelkedő szerepét a helyi közösségekben.</w:t>
       </w:r>
     </w:p>
     <w:p>
@@ -1140,10 +1161,42 @@
         </w:numPr>
         <w:ind w:left="284"/>
         <w:rPr>
+          <w:rFonts w:ascii="Times New Roman" w:hAnsi="Times New Roman" w:cs="Times New Roman"/>
+          <w:sz w:val="24"/>
+          <w:szCs w:val="24"/>
+        </w:rPr>
+      </w:pPr>
+      <w:r>
+        <w:rPr>
+          <w:rFonts w:ascii="Times New Roman" w:hAnsi="Times New Roman" w:cs="Times New Roman"/>
+          <w:sz w:val="24"/>
+          <w:szCs w:val="24"/>
+        </w:rPr>
+        <w:br w:type="page"/>
+      </w:r>
+      <w:r>
+        <w:rPr>
+          <w:rFonts w:ascii="Times New Roman" w:hAnsi="Times New Roman" w:cs="Times New Roman"/>
+          <w:sz w:val="24"/>
+          <w:szCs w:val="24"/>
+        </w:rPr>
+        <w:lastRenderedPageBreak/>
+        <w:t xml:space="preserve"> </w:t>
+      </w:r>
+    </w:p>
+    <w:p>
+      <w:pPr>
+        <w:pStyle w:val="Cmsor1"/>
+        <w:numPr>
+          <w:ilvl w:val="0"/>
+          <w:numId w:val="3"/>
+        </w:numPr>
+        <w:ind w:left="284"/>
+        <w:rPr>
           <w:rStyle w:val="Cmsor2Char"/>
         </w:rPr>
       </w:pPr>
-      <w:bookmarkStart w:id="3" w:name="_Toc150779318"/>
+      <w:bookmarkStart w:id="3" w:name="_Toc151996235"/>
       <w:r>
         <w:rPr>
           <w:rFonts w:ascii="Times New Roman" w:hAnsi="Times New Roman" w:cs="Times New Roman"/>
@@ -1270,7 +1323,7 @@
           <w:color w:val="auto"/>
         </w:rPr>
       </w:pPr>
-      <w:bookmarkStart w:id="4" w:name="_Toc150779319"/>
+      <w:bookmarkStart w:id="4" w:name="_Toc151996236"/>
       <w:r>
         <w:rPr>
           <w:rStyle w:val="Cmsor2Char"/>

</xml_diff>